<commit_message>
keystroke avg speed and percent mistakes
</commit_message>
<xml_diff>
--- a/README_preprocessing.docx
+++ b/README_preprocessing.docx
@@ -1,6 +1,6 @@
 
 <file path=word/document.xml><?xml version="1.0" encoding="utf-8"?>
-<w:document xmlns:wpc="http://schemas.microsoft.com/office/word/2010/wordprocessingCanvas" xmlns:mo="http://schemas.microsoft.com/office/mac/office/2008/main" xmlns:mc="http://schemas.openxmlformats.org/markup-compatibility/2006" xmlns:mv="urn:schemas-microsoft-com:mac:vml" xmlns:o="urn:schemas-microsoft-com:office:office" xmlns:r="http://schemas.openxmlformats.org/officeDocument/2006/relationships" xmlns:m="http://schemas.openxmlformats.org/officeDocument/2006/math" xmlns:v="urn:schemas-microsoft-com:vml" xmlns:wp14="http://schemas.microsoft.com/office/word/2010/wordprocessingDrawing" xmlns:wp="http://schemas.openxmlformats.org/drawingml/2006/wordprocessingDrawing" xmlns:w10="urn:schemas-microsoft-com:office:word" xmlns:w="http://schemas.openxmlformats.org/wordprocessingml/2006/main" xmlns:w14="http://schemas.microsoft.com/office/word/2010/wordml" xmlns:w15="http://schemas.microsoft.com/office/word/2012/wordml" xmlns:wpg="http://schemas.microsoft.com/office/word/2010/wordprocessingGroup" xmlns:wpi="http://schemas.microsoft.com/office/word/2010/wordprocessingInk" xmlns:wne="http://schemas.microsoft.com/office/word/2006/wordml" xmlns:wps="http://schemas.microsoft.com/office/word/2010/wordprocessingShape" mc:Ignorable="w14 w15 wp14">
+<w:document xmlns:wpc="http://schemas.microsoft.com/office/word/2010/wordprocessingCanvas" xmlns:cx="http://schemas.microsoft.com/office/drawing/2014/chartex" xmlns:cx1="http://schemas.microsoft.com/office/drawing/2015/9/8/chartex" xmlns:cx2="http://schemas.microsoft.com/office/drawing/2015/10/21/chartex" xmlns:cx3="http://schemas.microsoft.com/office/drawing/2016/5/9/chartex" xmlns:cx4="http://schemas.microsoft.com/office/drawing/2016/5/10/chartex" xmlns:cx5="http://schemas.microsoft.com/office/drawing/2016/5/11/chartex" xmlns:cx6="http://schemas.microsoft.com/office/drawing/2016/5/12/chartex" xmlns:cx7="http://schemas.microsoft.com/office/drawing/2016/5/13/chartex" xmlns:cx8="http://schemas.microsoft.com/office/drawing/2016/5/14/chartex" xmlns:mc="http://schemas.openxmlformats.org/markup-compatibility/2006" xmlns:aink="http://schemas.microsoft.com/office/drawing/2016/ink" xmlns:am3d="http://schemas.microsoft.com/office/drawing/2017/model3d" xmlns:o="urn:schemas-microsoft-com:office:office" xmlns:r="http://schemas.openxmlformats.org/officeDocument/2006/relationships" xmlns:m="http://schemas.openxmlformats.org/officeDocument/2006/math" xmlns:v="urn:schemas-microsoft-com:vml" xmlns:wp14="http://schemas.microsoft.com/office/word/2010/wordprocessingDrawing" xmlns:wp="http://schemas.openxmlformats.org/drawingml/2006/wordprocessingDrawing" xmlns:w10="urn:schemas-microsoft-com:office:word" xmlns:w="http://schemas.openxmlformats.org/wordprocessingml/2006/main" xmlns:w14="http://schemas.microsoft.com/office/word/2010/wordml" xmlns:w15="http://schemas.microsoft.com/office/word/2012/wordml" xmlns:w16cid="http://schemas.microsoft.com/office/word/2016/wordml/cid" xmlns:w16se="http://schemas.microsoft.com/office/word/2015/wordml/symex" xmlns:wpg="http://schemas.microsoft.com/office/word/2010/wordprocessingGroup" xmlns:wpi="http://schemas.microsoft.com/office/word/2010/wordprocessingInk" xmlns:wne="http://schemas.microsoft.com/office/word/2006/wordml" xmlns:wps="http://schemas.microsoft.com/office/word/2010/wordprocessingShape" mc:Ignorable="w14 w15 w16se w16cid wp14">
   <w:body>
     <w:p>
       <w:r>
@@ -261,13 +261,8 @@
         </w:numPr>
       </w:pPr>
       <w:r>
-        <w:t xml:space="preserve">Do it for each </w:t>
-      </w:r>
-      <w:proofErr w:type="gramStart"/>
-      <w:r>
-        <w:t>subject</w:t>
-      </w:r>
-      <w:proofErr w:type="gramEnd"/>
+        <w:t>Do it for each subject</w:t>
+      </w:r>
     </w:p>
     <w:p>
       <w:pPr>
@@ -331,13 +326,8 @@
         </w:numPr>
       </w:pPr>
       <w:r>
-        <w:t xml:space="preserve">Do it for each </w:t>
-      </w:r>
-      <w:proofErr w:type="gramStart"/>
-      <w:r>
-        <w:t>subject</w:t>
-      </w:r>
-      <w:proofErr w:type="gramEnd"/>
+        <w:t>Do it for each subject</w:t>
+      </w:r>
     </w:p>
     <w:p>
       <w:pPr>
@@ -765,8 +755,22 @@
         <w:rPr>
           <w:b/>
         </w:rPr>
-        <w:t>KeystrokeAnalysis_new</w:t>
-      </w:r>
+        <w:t>Keystroke</w:t>
+      </w:r>
+      <w:r>
+        <w:rPr>
+          <w:b/>
+        </w:rPr>
+        <w:t>_Epoch_</w:t>
+      </w:r>
+      <w:r>
+        <w:rPr>
+          <w:b/>
+        </w:rPr>
+        <w:t>Analysis</w:t>
+      </w:r>
+      <w:bookmarkStart w:id="0" w:name="_GoBack"/>
+      <w:bookmarkEnd w:id="0"/>
       <w:proofErr w:type="spellEnd"/>
       <w:r>
         <w:t xml:space="preserve"> &gt;&gt; </w:t>
@@ -981,10 +985,7 @@
         <w:t>Output: one or two files within van_[mission]/subj#/</w:t>
       </w:r>
     </w:p>
-    <w:p>
-      <w:bookmarkStart w:id="0" w:name="_GoBack"/>
-      <w:bookmarkEnd w:id="0"/>
-    </w:p>
+    <w:p/>
     <w:p/>
     <w:p>
       <w:r>
@@ -1076,8 +1077,8 @@
 </file>
 
 <file path=word/numbering.xml><?xml version="1.0" encoding="utf-8"?>
-<w:numbering xmlns:wpc="http://schemas.microsoft.com/office/word/2010/wordprocessingCanvas" xmlns:mo="http://schemas.microsoft.com/office/mac/office/2008/main" xmlns:mc="http://schemas.openxmlformats.org/markup-compatibility/2006" xmlns:mv="urn:schemas-microsoft-com:mac:vml" xmlns:o="urn:schemas-microsoft-com:office:office" xmlns:r="http://schemas.openxmlformats.org/officeDocument/2006/relationships" xmlns:m="http://schemas.openxmlformats.org/officeDocument/2006/math" xmlns:v="urn:schemas-microsoft-com:vml" xmlns:wp14="http://schemas.microsoft.com/office/word/2010/wordprocessingDrawing" xmlns:wp="http://schemas.openxmlformats.org/drawingml/2006/wordprocessingDrawing" xmlns:w10="urn:schemas-microsoft-com:office:word" xmlns:w="http://schemas.openxmlformats.org/wordprocessingml/2006/main" xmlns:w14="http://schemas.microsoft.com/office/word/2010/wordml" xmlns:w15="http://schemas.microsoft.com/office/word/2012/wordml" xmlns:wpg="http://schemas.microsoft.com/office/word/2010/wordprocessingGroup" xmlns:wpi="http://schemas.microsoft.com/office/word/2010/wordprocessingInk" xmlns:wne="http://schemas.microsoft.com/office/word/2006/wordml" xmlns:wps="http://schemas.microsoft.com/office/word/2010/wordprocessingShape" mc:Ignorable="w14 w15 wp14">
-  <w:abstractNum w:abstractNumId="0">
+<w:numbering xmlns:wpc="http://schemas.microsoft.com/office/word/2010/wordprocessingCanvas" xmlns:cx="http://schemas.microsoft.com/office/drawing/2014/chartex" xmlns:cx1="http://schemas.microsoft.com/office/drawing/2015/9/8/chartex" xmlns:cx2="http://schemas.microsoft.com/office/drawing/2015/10/21/chartex" xmlns:cx3="http://schemas.microsoft.com/office/drawing/2016/5/9/chartex" xmlns:cx4="http://schemas.microsoft.com/office/drawing/2016/5/10/chartex" xmlns:cx5="http://schemas.microsoft.com/office/drawing/2016/5/11/chartex" xmlns:cx6="http://schemas.microsoft.com/office/drawing/2016/5/12/chartex" xmlns:cx7="http://schemas.microsoft.com/office/drawing/2016/5/13/chartex" xmlns:cx8="http://schemas.microsoft.com/office/drawing/2016/5/14/chartex" xmlns:mc="http://schemas.openxmlformats.org/markup-compatibility/2006" xmlns:aink="http://schemas.microsoft.com/office/drawing/2016/ink" xmlns:am3d="http://schemas.microsoft.com/office/drawing/2017/model3d" xmlns:o="urn:schemas-microsoft-com:office:office" xmlns:r="http://schemas.openxmlformats.org/officeDocument/2006/relationships" xmlns:m="http://schemas.openxmlformats.org/officeDocument/2006/math" xmlns:v="urn:schemas-microsoft-com:vml" xmlns:wp14="http://schemas.microsoft.com/office/word/2010/wordprocessingDrawing" xmlns:wp="http://schemas.openxmlformats.org/drawingml/2006/wordprocessingDrawing" xmlns:w10="urn:schemas-microsoft-com:office:word" xmlns:w="http://schemas.openxmlformats.org/wordprocessingml/2006/main" xmlns:w14="http://schemas.microsoft.com/office/word/2010/wordml" xmlns:w15="http://schemas.microsoft.com/office/word/2012/wordml" xmlns:w16cid="http://schemas.microsoft.com/office/word/2016/wordml/cid" xmlns:w16se="http://schemas.microsoft.com/office/word/2015/wordml/symex" xmlns:wpg="http://schemas.microsoft.com/office/word/2010/wordprocessingGroup" xmlns:wpi="http://schemas.microsoft.com/office/word/2010/wordprocessingInk" xmlns:wne="http://schemas.microsoft.com/office/word/2006/wordml" xmlns:wps="http://schemas.microsoft.com/office/word/2010/wordprocessingShape" mc:Ignorable="w14 w15 w16se w16cid wp14">
+  <w:abstractNum w:abstractNumId="0" w15:restartNumberingAfterBreak="0">
     <w:nsid w:val="016817EA"/>
     <w:multiLevelType w:val="hybridMultilevel"/>
     <w:tmpl w:val="44B06DD0"/>
@@ -1163,7 +1164,7 @@
       </w:pPr>
     </w:lvl>
   </w:abstractNum>
-  <w:abstractNum w:abstractNumId="1">
+  <w:abstractNum w:abstractNumId="1" w15:restartNumberingAfterBreak="0">
     <w:nsid w:val="048C245D"/>
     <w:multiLevelType w:val="hybridMultilevel"/>
     <w:tmpl w:val="9688492E"/>
@@ -1249,7 +1250,7 @@
       </w:pPr>
     </w:lvl>
   </w:abstractNum>
-  <w:abstractNum w:abstractNumId="2">
+  <w:abstractNum w:abstractNumId="2" w15:restartNumberingAfterBreak="0">
     <w:nsid w:val="106065DF"/>
     <w:multiLevelType w:val="hybridMultilevel"/>
     <w:tmpl w:val="BDC23C9E"/>
@@ -1361,7 +1362,7 @@
       </w:rPr>
     </w:lvl>
   </w:abstractNum>
-  <w:abstractNum w:abstractNumId="3">
+  <w:abstractNum w:abstractNumId="3" w15:restartNumberingAfterBreak="0">
     <w:nsid w:val="11F64ECD"/>
     <w:multiLevelType w:val="hybridMultilevel"/>
     <w:tmpl w:val="935257DC"/>
@@ -1447,7 +1448,7 @@
       </w:pPr>
     </w:lvl>
   </w:abstractNum>
-  <w:abstractNum w:abstractNumId="4">
+  <w:abstractNum w:abstractNumId="4" w15:restartNumberingAfterBreak="0">
     <w:nsid w:val="263204A7"/>
     <w:multiLevelType w:val="hybridMultilevel"/>
     <w:tmpl w:val="69A08DDA"/>
@@ -1560,7 +1561,7 @@
       </w:rPr>
     </w:lvl>
   </w:abstractNum>
-  <w:abstractNum w:abstractNumId="5">
+  <w:abstractNum w:abstractNumId="5" w15:restartNumberingAfterBreak="0">
     <w:nsid w:val="3FCC26A4"/>
     <w:multiLevelType w:val="hybridMultilevel"/>
     <w:tmpl w:val="2B48BCC0"/>
@@ -1673,7 +1674,7 @@
       </w:rPr>
     </w:lvl>
   </w:abstractNum>
-  <w:abstractNum w:abstractNumId="6">
+  <w:abstractNum w:abstractNumId="6" w15:restartNumberingAfterBreak="0">
     <w:nsid w:val="5B3C4A9F"/>
     <w:multiLevelType w:val="hybridMultilevel"/>
     <w:tmpl w:val="8F287D06"/>
@@ -1785,7 +1786,7 @@
       </w:rPr>
     </w:lvl>
   </w:abstractNum>
-  <w:abstractNum w:abstractNumId="7">
+  <w:abstractNum w:abstractNumId="7" w15:restartNumberingAfterBreak="0">
     <w:nsid w:val="62680878"/>
     <w:multiLevelType w:val="hybridMultilevel"/>
     <w:tmpl w:val="0F2EA910"/>
@@ -1898,7 +1899,7 @@
       </w:rPr>
     </w:lvl>
   </w:abstractNum>
-  <w:abstractNum w:abstractNumId="8">
+  <w:abstractNum w:abstractNumId="8" w15:restartNumberingAfterBreak="0">
     <w:nsid w:val="797C674F"/>
     <w:multiLevelType w:val="hybridMultilevel"/>
     <w:tmpl w:val="26D62B8C"/>
@@ -2015,7 +2016,7 @@
 </file>
 
 <file path=word/styles.xml><?xml version="1.0" encoding="utf-8"?>
-<w:styles xmlns:mc="http://schemas.openxmlformats.org/markup-compatibility/2006" xmlns:r="http://schemas.openxmlformats.org/officeDocument/2006/relationships" xmlns:w="http://schemas.openxmlformats.org/wordprocessingml/2006/main" xmlns:w14="http://schemas.microsoft.com/office/word/2010/wordml" xmlns:w15="http://schemas.microsoft.com/office/word/2012/wordml" mc:Ignorable="w14 w15">
+<w:styles xmlns:mc="http://schemas.openxmlformats.org/markup-compatibility/2006" xmlns:r="http://schemas.openxmlformats.org/officeDocument/2006/relationships" xmlns:w="http://schemas.openxmlformats.org/wordprocessingml/2006/main" xmlns:w14="http://schemas.microsoft.com/office/word/2010/wordml" xmlns:w15="http://schemas.microsoft.com/office/word/2012/wordml" xmlns:w16cid="http://schemas.microsoft.com/office/word/2016/wordml/cid" xmlns:w16se="http://schemas.microsoft.com/office/word/2015/wordml/symex" mc:Ignorable="w14 w15 w16se w16cid">
   <w:docDefaults>
     <w:rPrDefault>
       <w:rPr>
@@ -2027,7 +2028,7 @@
     </w:rPrDefault>
     <w:pPrDefault/>
   </w:docDefaults>
-  <w:latentStyles w:defLockedState="0" w:defUIPriority="99" w:defSemiHidden="0" w:defUnhideWhenUsed="0" w:defQFormat="0" w:count="382">
+  <w:latentStyles w:defLockedState="0" w:defUIPriority="99" w:defSemiHidden="0" w:defUnhideWhenUsed="0" w:defQFormat="0" w:count="375">
     <w:lsdException w:name="Normal" w:uiPriority="0" w:qFormat="1"/>
     <w:lsdException w:name="heading 1" w:uiPriority="9" w:qFormat="1"/>
     <w:lsdException w:name="heading 2" w:semiHidden="1" w:uiPriority="9" w:unhideWhenUsed="1" w:qFormat="1"/>
@@ -2184,15 +2185,6 @@
     <w:lsdException w:name="Balloon Text" w:semiHidden="1" w:unhideWhenUsed="1"/>
     <w:lsdException w:name="Table Grid" w:uiPriority="39"/>
     <w:lsdException w:name="Table Theme" w:semiHidden="1" w:unhideWhenUsed="1"/>
-    <w:lsdException w:name="Note Level 1" w:semiHidden="1" w:unhideWhenUsed="1"/>
-    <w:lsdException w:name="Note Level 2" w:semiHidden="1" w:unhideWhenUsed="1"/>
-    <w:lsdException w:name="Note Level 3" w:semiHidden="1" w:unhideWhenUsed="1"/>
-    <w:lsdException w:name="Note Level 4" w:semiHidden="1" w:unhideWhenUsed="1"/>
-    <w:lsdException w:name="Note Level 5" w:semiHidden="1" w:unhideWhenUsed="1"/>
-    <w:lsdException w:name="Note Level 6" w:semiHidden="1" w:unhideWhenUsed="1"/>
-    <w:lsdException w:name="Note Level 7" w:semiHidden="1" w:unhideWhenUsed="1"/>
-    <w:lsdException w:name="Note Level 8" w:semiHidden="1" w:unhideWhenUsed="1"/>
-    <w:lsdException w:name="Note Level 9" w:semiHidden="1" w:unhideWhenUsed="1"/>
     <w:lsdException w:name="Placeholder Text" w:semiHidden="1"/>
     <w:lsdException w:name="No Spacing" w:uiPriority="1" w:qFormat="1"/>
     <w:lsdException w:name="Light Shading" w:uiPriority="60"/>

</xml_diff>